<commit_message>
Minor tweaks to resume
</commit_message>
<xml_diff>
--- a/assets/resume/Andrews_Resume_November2021.docx
+++ b/assets/resume/Andrews_Resume_November2021.docx
@@ -5,151 +5,130 @@
     <w:p>
       <w:pPr>
         <w:pStyle w:val="Title"/>
-        <w:pBdr>
-          <w:bottom w:val="single" w:sz="12" w:space="7" w:color="141414"/>
-        </w:pBdr>
-        <w:tabs>
-          <w:tab w:val="center" w:pos="5013"/>
-          <w:tab w:val="left" w:pos="8760"/>
-        </w:tabs>
-        <w:ind w:left="90"/>
+        <w:jc w:val="center"/>
+      </w:pPr>
+      <w:r>
+        <w:t>Andrews Peter</w:t>
+      </w:r>
+    </w:p>
+    <w:p>
+      <w:pPr>
+        <w:jc w:val="center"/>
+        <w:rPr>
+          <w:rFonts w:ascii="Arial Nova Light" w:hAnsi="Arial Nova Light"/>
+          <w:sz w:val="24"/>
+          <w:szCs w:val="24"/>
+        </w:rPr>
+      </w:pPr>
+      <w:r>
+        <w:rPr>
+          <w:rFonts w:ascii="Arial Nova Light" w:hAnsi="Arial Nova Light"/>
+          <w:sz w:val="24"/>
+          <w:szCs w:val="24"/>
+        </w:rPr>
+        <w:t xml:space="preserve">Jacksonville, Florida | </w:t>
+      </w:r>
+      <w:hyperlink r:id="rId8" w:history="1">
+        <w:r>
+          <w:rPr>
+            <w:rStyle w:val="Hyperlink"/>
+            <w:rFonts w:ascii="Arial Nova Light" w:hAnsi="Arial Nova Light"/>
+            <w:sz w:val="24"/>
+            <w:szCs w:val="24"/>
+          </w:rPr>
+          <w:t>andrewlizy1@gmail.com</w:t>
+        </w:r>
+      </w:hyperlink>
+      <w:r>
+        <w:rPr>
+          <w:rFonts w:ascii="Arial Nova Light" w:hAnsi="Arial Nova Light"/>
+          <w:sz w:val="24"/>
+          <w:szCs w:val="24"/>
+        </w:rPr>
+        <w:t xml:space="preserve"> |</w:t>
+      </w:r>
+      <w:r>
+        <w:rPr>
+          <w:rFonts w:ascii="Arial Nova Light" w:hAnsi="Arial Nova Light"/>
+          <w:sz w:val="24"/>
+          <w:szCs w:val="24"/>
+        </w:rPr>
+        <w:t xml:space="preserve"> </w:t>
+      </w:r>
+      <w:hyperlink r:id="rId9" w:history="1">
+        <w:r>
+          <w:rPr>
+            <w:rStyle w:val="Hyperlink"/>
+            <w:rFonts w:ascii="Arial Nova Light" w:hAnsi="Arial Nova Light"/>
+            <w:sz w:val="24"/>
+            <w:szCs w:val="24"/>
+          </w:rPr>
+          <w:t>https://github.com/AndrewstheBuilder</w:t>
+        </w:r>
+      </w:hyperlink>
+    </w:p>
+    <w:p>
+      <w:pPr>
+        <w:pStyle w:val="Heading1"/>
         <w:contextualSpacing/>
-        <w:rPr>
-          <w:rFonts w:ascii="Arial Nova Light" w:eastAsia="Times New Roman" w:hAnsi="Arial Nova Light" w:cs="Times New Roman"/>
-          <w:color w:val="000000" w:themeColor="text1"/>
-          <w:sz w:val="44"/>
-          <w:szCs w:val="44"/>
-        </w:rPr>
-      </w:pPr>
-      <w:r>
-        <w:rPr>
-          <w:rFonts w:ascii="Times New Roman" w:eastAsia="Times New Roman" w:hAnsi="Times New Roman" w:cs="Times New Roman"/>
+        <w:jc w:val="center"/>
+        <w:rPr>
+          <w:rFonts w:ascii="Arial Nova Light" w:eastAsia="Times New Roman" w:hAnsi="Arial Nova Light" w:cs="Times New Roman"/>
+          <w:color w:val="000000" w:themeColor="text1"/>
+          <w:sz w:val="24"/>
+          <w:szCs w:val="24"/>
+        </w:rPr>
+      </w:pPr>
+      <w:r>
+        <w:rPr>
+          <w:rFonts w:ascii="Arial Nova Light" w:eastAsia="Times New Roman" w:hAnsi="Arial Nova Light" w:cs="Times New Roman"/>
+          <w:color w:val="000000" w:themeColor="text1"/>
+          <w:sz w:val="24"/>
+          <w:szCs w:val="24"/>
+        </w:rPr>
+        <w:t xml:space="preserve">Work </w:t>
+      </w:r>
+      <w:r>
+        <w:rPr>
+          <w:rFonts w:ascii="Arial Nova Light" w:eastAsia="Times New Roman" w:hAnsi="Arial Nova Light" w:cs="Times New Roman"/>
+          <w:color w:val="000000" w:themeColor="text1"/>
+          <w:sz w:val="24"/>
+          <w:szCs w:val="24"/>
+        </w:rPr>
+        <w:t>Experience</w:t>
+      </w:r>
+    </w:p>
+    <w:p>
+      <w:pPr>
+        <w:spacing w:line="360" w:lineRule="auto"/>
+        <w:contextualSpacing/>
+        <w:rPr>
+          <w:rFonts w:ascii="Arial Nova Light" w:hAnsi="Arial Nova Light" w:cs="Times New Roman"/>
           <w:b/>
           <w:bCs/>
-          <w:color w:val="000000" w:themeColor="text1"/>
-          <w:sz w:val="32"/>
-          <w:szCs w:val="32"/>
-        </w:rPr>
-        <w:tab/>
-      </w:r>
-      <w:r>
-        <w:rPr>
-          <w:rFonts w:ascii="Arial Nova Light" w:eastAsia="Times New Roman" w:hAnsi="Arial Nova Light" w:cs="Times New Roman"/>
-          <w:color w:val="000000" w:themeColor="text1"/>
-          <w:sz w:val="48"/>
-          <w:szCs w:val="48"/>
-        </w:rPr>
-        <w:t>Andrews Peter</w:t>
-      </w:r>
-      <w:r>
-        <w:rPr>
-          <w:rFonts w:ascii="Arial Nova Light" w:eastAsia="Times New Roman" w:hAnsi="Arial Nova Light" w:cs="Times New Roman"/>
-          <w:color w:val="000000" w:themeColor="text1"/>
-          <w:sz w:val="32"/>
-          <w:szCs w:val="32"/>
-        </w:rPr>
-        <w:tab/>
+          <w:color w:val="0D0D0D" w:themeColor="text1" w:themeTint="F2"/>
+          <w:sz w:val="24"/>
+          <w:szCs w:val="24"/>
+        </w:rPr>
+      </w:pPr>
+      <w:r>
+        <w:rPr>
+          <w:rFonts w:ascii="Arial Nova Light" w:hAnsi="Arial Nova Light" w:cs="Times New Roman"/>
+          <w:b/>
+          <w:bCs/>
+          <w:color w:val="0D0D0D" w:themeColor="text1" w:themeTint="F2"/>
+          <w:sz w:val="24"/>
+          <w:szCs w:val="24"/>
+        </w:rPr>
+        <w:t>Application Development Intern</w:t>
       </w:r>
     </w:p>
     <w:p>
       <w:pPr>
-        <w:pStyle w:val="Title"/>
-        <w:pBdr>
-          <w:bottom w:val="single" w:sz="12" w:space="7" w:color="141414"/>
-        </w:pBdr>
-        <w:ind w:left="90"/>
-        <w:contextualSpacing/>
-        <w:jc w:val="center"/>
-        <w:rPr>
-          <w:rFonts w:ascii="Arial Nova Light" w:eastAsia="Times New Roman" w:hAnsi="Arial Nova Light" w:cs="Times New Roman"/>
-          <w:b/>
-          <w:color w:val="auto"/>
-          <w:sz w:val="24"/>
-          <w:szCs w:val="24"/>
-        </w:rPr>
-      </w:pPr>
-      <w:r>
-        <w:rPr>
-          <w:rFonts w:ascii="Arial Nova Light" w:eastAsia="Times New Roman" w:hAnsi="Arial Nova Light" w:cs="Times New Roman"/>
-          <w:bCs/>
-          <w:color w:val="000000" w:themeColor="text1"/>
-          <w:sz w:val="24"/>
-          <w:szCs w:val="24"/>
-        </w:rPr>
-        <w:t>Jacksonville</w:t>
-      </w:r>
-      <w:r>
-        <w:rPr>
-          <w:rFonts w:ascii="Arial Nova Light" w:eastAsia="Times New Roman" w:hAnsi="Arial Nova Light" w:cs="Times New Roman"/>
-          <w:color w:val="000000" w:themeColor="text1"/>
-          <w:sz w:val="24"/>
-          <w:szCs w:val="24"/>
-        </w:rPr>
-        <w:t xml:space="preserve">, Florida | </w:t>
-      </w:r>
-      <w:r>
-        <w:rPr>
-          <w:rFonts w:ascii="Arial Nova Light" w:hAnsi="Arial Nova Light" w:cs="Times New Roman"/>
-          <w:color w:val="auto"/>
-          <w:sz w:val="24"/>
-          <w:szCs w:val="24"/>
-        </w:rPr>
-        <w:t>andrewlizy1@gmail.com</w:t>
-      </w:r>
-    </w:p>
-    <w:p>
-      <w:pPr>
-        <w:pStyle w:val="Heading1"/>
-        <w:ind w:left="3600" w:firstLine="720"/>
-        <w:contextualSpacing/>
-        <w:rPr>
-          <w:rFonts w:ascii="Arial Nova Light" w:eastAsia="Times New Roman" w:hAnsi="Arial Nova Light" w:cs="Times New Roman"/>
-          <w:color w:val="000000" w:themeColor="text1"/>
-          <w:sz w:val="24"/>
-          <w:szCs w:val="24"/>
-        </w:rPr>
-      </w:pPr>
-      <w:r>
-        <w:rPr>
-          <w:rFonts w:ascii="Arial Nova Light" w:eastAsia="Times New Roman" w:hAnsi="Arial Nova Light" w:cs="Times New Roman"/>
-          <w:color w:val="000000" w:themeColor="text1"/>
-          <w:sz w:val="24"/>
-          <w:szCs w:val="24"/>
-        </w:rPr>
-        <w:t>Experience</w:t>
-      </w:r>
-    </w:p>
-    <w:p>
-      <w:pPr>
         <w:spacing w:line="360" w:lineRule="auto"/>
         <w:contextualSpacing/>
         <w:rPr>
           <w:rFonts w:ascii="Arial Nova Light" w:hAnsi="Arial Nova Light" w:cs="Times New Roman"/>
-          <w:b/>
-          <w:bCs/>
-          <w:color w:val="0D0D0D" w:themeColor="text1" w:themeTint="F2"/>
-          <w:sz w:val="24"/>
-          <w:szCs w:val="24"/>
-        </w:rPr>
-      </w:pPr>
-      <w:r>
-        <w:rPr>
-          <w:rFonts w:ascii="Arial Nova Light" w:hAnsi="Arial Nova Light" w:cs="Times New Roman"/>
-          <w:b/>
-          <w:bCs/>
-          <w:color w:val="0D0D0D" w:themeColor="text1" w:themeTint="F2"/>
-          <w:sz w:val="24"/>
-          <w:szCs w:val="24"/>
-        </w:rPr>
-        <w:t>Application Development Intern</w:t>
-      </w:r>
-    </w:p>
-    <w:p>
-      <w:pPr>
-        <w:spacing w:line="360" w:lineRule="auto"/>
-        <w:contextualSpacing/>
-        <w:rPr>
-          <w:rFonts w:ascii="Arial Nova Light" w:hAnsi="Arial Nova Light" w:cs="Times New Roman"/>
           <w:i/>
           <w:iCs/>
           <w:color w:val="0D0D0D" w:themeColor="text1" w:themeTint="F2"/>
@@ -265,7 +244,51 @@
           <w:sz w:val="24"/>
           <w:szCs w:val="24"/>
         </w:rPr>
-        <w:t>May 2021 - Current</w:t>
+        <w:t>May 202</w:t>
+      </w:r>
+      <w:r>
+        <w:rPr>
+          <w:rFonts w:ascii="Arial Nova Light" w:hAnsi="Arial Nova Light" w:cs="Times New Roman"/>
+          <w:i/>
+          <w:iCs/>
+          <w:color w:val="0D0D0D" w:themeColor="text1" w:themeTint="F2"/>
+          <w:sz w:val="24"/>
+          <w:szCs w:val="24"/>
+        </w:rPr>
+        <w:t>1</w:t>
+      </w:r>
+      <w:r>
+        <w:rPr>
+          <w:rFonts w:ascii="Arial Nova Light" w:hAnsi="Arial Nova Light" w:cs="Times New Roman"/>
+          <w:i/>
+          <w:iCs/>
+          <w:color w:val="0D0D0D" w:themeColor="text1" w:themeTint="F2"/>
+          <w:sz w:val="24"/>
+          <w:szCs w:val="24"/>
+        </w:rPr>
+        <w:t xml:space="preserve"> </w:t>
+      </w:r>
+      <w:r>
+        <w:rPr>
+          <w:rFonts w:ascii="Arial Nova Light" w:hAnsi="Arial Nova Light" w:cs="Times New Roman"/>
+          <w:i/>
+          <w:iCs/>
+          <w:color w:val="0D0D0D" w:themeColor="text1" w:themeTint="F2"/>
+          <w:sz w:val="24"/>
+          <w:szCs w:val="24"/>
+        </w:rPr>
+        <w:t xml:space="preserve">– </w:t>
+      </w:r>
+      <w:r>
+        <w:rPr>
+          <w:rFonts w:ascii="Arial Nova Light" w:hAnsi="Arial Nova Light" w:cs="Times New Roman"/>
+          <w:i/>
+          <w:iCs/>
+          <w:color w:val="0D0D0D" w:themeColor="text1" w:themeTint="F2"/>
+          <w:sz w:val="24"/>
+          <w:szCs w:val="24"/>
+        </w:rPr>
+        <w:t>Current</w:t>
       </w:r>
     </w:p>
     <w:p>
@@ -445,7 +468,7 @@
           <w:sz w:val="24"/>
           <w:szCs w:val="24"/>
         </w:rPr>
-        <w:t>llaborated</w:t>
+        <w:t>llaborat</w:t>
       </w:r>
       <w:r>
         <w:rPr>
@@ -454,61 +477,7 @@
           <w:sz w:val="24"/>
           <w:szCs w:val="24"/>
         </w:rPr>
-        <w:t xml:space="preserve"> with business analysts</w:t>
-      </w:r>
-      <w:r>
-        <w:rPr>
-          <w:rFonts w:ascii="Arial Nova Light" w:hAnsi="Arial Nova Light"/>
-          <w:color w:val="auto"/>
-          <w:sz w:val="24"/>
-          <w:szCs w:val="24"/>
-        </w:rPr>
-        <w:t xml:space="preserve">, </w:t>
-      </w:r>
-      <w:r>
-        <w:rPr>
-          <w:rFonts w:ascii="Arial Nova Light" w:hAnsi="Arial Nova Light"/>
-          <w:color w:val="auto"/>
-          <w:sz w:val="24"/>
-          <w:szCs w:val="24"/>
-        </w:rPr>
-        <w:t>product owners</w:t>
-      </w:r>
-      <w:r>
-        <w:rPr>
-          <w:rFonts w:ascii="Arial Nova Light" w:hAnsi="Arial Nova Light"/>
-          <w:color w:val="auto"/>
-          <w:sz w:val="24"/>
-          <w:szCs w:val="24"/>
-        </w:rPr>
-        <w:t>, and agile team members</w:t>
-      </w:r>
-      <w:r>
-        <w:rPr>
-          <w:rFonts w:ascii="Arial Nova Light" w:hAnsi="Arial Nova Light"/>
-          <w:color w:val="auto"/>
-          <w:sz w:val="24"/>
-          <w:szCs w:val="24"/>
-        </w:rPr>
-        <w:t xml:space="preserve"> to </w:t>
-      </w:r>
-      <w:r>
-        <w:rPr>
-          <w:rFonts w:ascii="Arial Nova Light" w:hAnsi="Arial Nova Light"/>
-          <w:color w:val="auto"/>
-          <w:sz w:val="24"/>
-          <w:szCs w:val="24"/>
-        </w:rPr>
-        <w:t>increase understanding of business processes and products</w:t>
-      </w:r>
-      <w:r>
-        <w:rPr>
-          <w:rFonts w:ascii="Arial Nova Light" w:hAnsi="Arial Nova Light"/>
-          <w:color w:val="auto"/>
-          <w:sz w:val="24"/>
-          <w:szCs w:val="24"/>
-        </w:rPr>
-        <w:t>.</w:t>
+        <w:t>ively worked in a diverse and dynamic setting with key business figures to disseminate and foster knowledge about products and business processes.</w:t>
       </w:r>
     </w:p>
     <w:p/>
@@ -788,29 +757,16 @@
           <w:sz w:val="24"/>
           <w:szCs w:val="24"/>
         </w:rPr>
-        <w:t>Use and knowledge of Git in Azure DevOps.</w:t>
-      </w:r>
-    </w:p>
-    <w:p>
-      <w:pPr>
-        <w:pStyle w:val="Heading1"/>
-        <w:ind w:left="4320"/>
-        <w:contextualSpacing/>
-        <w:rPr>
-          <w:rFonts w:ascii="Arial Nova Light" w:eastAsia="Times New Roman" w:hAnsi="Arial Nova Light" w:cs="Times New Roman"/>
-          <w:color w:val="000000" w:themeColor="text1"/>
-          <w:sz w:val="24"/>
-          <w:szCs w:val="24"/>
-        </w:rPr>
-      </w:pPr>
-      <w:r>
-        <w:rPr>
-          <w:rFonts w:ascii="Arial Nova Light" w:eastAsia="Times New Roman" w:hAnsi="Arial Nova Light" w:cs="Times New Roman"/>
-          <w:color w:val="000000" w:themeColor="text1"/>
-          <w:sz w:val="24"/>
-          <w:szCs w:val="24"/>
-        </w:rPr>
-        <w:t>Education</w:t>
+        <w:t xml:space="preserve">Utilized </w:t>
+      </w:r>
+      <w:r>
+        <w:rPr>
+          <w:rFonts w:ascii="Arial Nova Light" w:hAnsi="Arial Nova Light" w:cs="Times New Roman"/>
+          <w:color w:val="0D0D0D" w:themeColor="text1" w:themeTint="F2"/>
+          <w:sz w:val="24"/>
+          <w:szCs w:val="24"/>
+        </w:rPr>
+        <w:t>Git in Azure DevOps.</w:t>
       </w:r>
     </w:p>
     <w:p>
@@ -841,68 +797,7 @@
           <w:sz w:val="24"/>
           <w:szCs w:val="24"/>
         </w:rPr>
-        <w:t>University of North Florida</w:t>
-      </w:r>
-      <w:r>
-        <w:rPr>
-          <w:rFonts w:ascii="Arial Nova Light" w:eastAsia="Times New Roman" w:hAnsi="Arial Nova Light" w:cs="Times New Roman"/>
-          <w:color w:val="000000" w:themeColor="text1"/>
-          <w:sz w:val="24"/>
-          <w:szCs w:val="24"/>
-        </w:rPr>
         <w:t xml:space="preserve"> </w:t>
-      </w:r>
-      <w:r>
-        <w:rPr>
-          <w:rFonts w:ascii="Arial Nova Light" w:eastAsia="Times New Roman" w:hAnsi="Arial Nova Light" w:cs="Times New Roman"/>
-          <w:color w:val="000000" w:themeColor="text1"/>
-          <w:sz w:val="24"/>
-          <w:szCs w:val="24"/>
-        </w:rPr>
-        <w:t>(GPA 3.96)</w:t>
-      </w:r>
-      <w:r>
-        <w:rPr>
-          <w:rFonts w:ascii="Arial Nova Light" w:eastAsia="Times New Roman" w:hAnsi="Arial Nova Light" w:cs="Times New Roman"/>
-          <w:color w:val="000000" w:themeColor="text1"/>
-          <w:sz w:val="24"/>
-          <w:szCs w:val="24"/>
-        </w:rPr>
-        <w:tab/>
-      </w:r>
-      <w:r>
-        <w:rPr>
-          <w:rFonts w:ascii="Arial Nova Light" w:eastAsia="Times New Roman" w:hAnsi="Arial Nova Light" w:cs="Times New Roman"/>
-          <w:i/>
-          <w:iCs/>
-          <w:color w:val="000000" w:themeColor="text1"/>
-          <w:sz w:val="24"/>
-          <w:szCs w:val="24"/>
-        </w:rPr>
-        <w:tab/>
-      </w:r>
-      <w:r>
-        <w:rPr>
-          <w:rFonts w:ascii="Arial Nova Light" w:eastAsia="Times New Roman" w:hAnsi="Arial Nova Light" w:cs="Times New Roman"/>
-          <w:i/>
-          <w:iCs/>
-          <w:color w:val="000000" w:themeColor="text1"/>
-          <w:sz w:val="24"/>
-          <w:szCs w:val="24"/>
-        </w:rPr>
-        <w:tab/>
-      </w:r>
-      <w:r>
-        <w:rPr>
-          <w:rFonts w:ascii="Arial Nova Light" w:eastAsia="Times New Roman" w:hAnsi="Arial Nova Light" w:cs="Times New Roman"/>
-          <w:i/>
-          <w:iCs/>
-          <w:color w:val="000000" w:themeColor="text1"/>
-          <w:sz w:val="24"/>
-          <w:szCs w:val="24"/>
-        </w:rPr>
-        <w:tab/>
-        <w:t>August 2018 – May 2022</w:t>
       </w:r>
     </w:p>
     <w:p>
@@ -915,66 +810,8 @@
           <w:between w:val="nil"/>
         </w:pBdr>
         <w:spacing w:after="80"/>
-        <w:ind w:left="360" w:hanging="360"/>
         <w:contextualSpacing/>
-        <w:rPr>
-          <w:rFonts w:ascii="Arial Nova Light" w:eastAsia="Times New Roman" w:hAnsi="Arial Nova Light" w:cs="Times New Roman"/>
-          <w:i/>
-          <w:iCs/>
-          <w:color w:val="000000" w:themeColor="text1"/>
-          <w:sz w:val="24"/>
-          <w:szCs w:val="24"/>
-        </w:rPr>
-      </w:pPr>
-      <w:r>
-        <w:rPr>
-          <w:rFonts w:ascii="Arial Nova Light" w:eastAsia="Times New Roman" w:hAnsi="Arial Nova Light" w:cs="Times New Roman"/>
-          <w:color w:val="000000" w:themeColor="text1"/>
-          <w:sz w:val="24"/>
-          <w:szCs w:val="24"/>
-        </w:rPr>
-        <w:t>Bachelor</w:t>
-      </w:r>
-      <w:r>
-        <w:rPr>
-          <w:rFonts w:ascii="Arial Nova Light" w:eastAsia="Times New Roman" w:hAnsi="Arial Nova Light" w:cs="Times New Roman"/>
-          <w:color w:val="000000" w:themeColor="text1"/>
-          <w:sz w:val="24"/>
-          <w:szCs w:val="24"/>
-        </w:rPr>
-        <w:t xml:space="preserve">’s Degree in </w:t>
-      </w:r>
-      <w:r>
-        <w:rPr>
-          <w:rFonts w:ascii="Arial Nova Light" w:eastAsia="Times New Roman" w:hAnsi="Arial Nova Light" w:cs="Times New Roman"/>
-          <w:color w:val="000000" w:themeColor="text1"/>
-          <w:sz w:val="24"/>
-          <w:szCs w:val="24"/>
-        </w:rPr>
-        <w:t>Computer Science</w:t>
-      </w:r>
-      <w:r>
-        <w:rPr>
-          <w:rFonts w:ascii="Arial Nova Light" w:eastAsia="Times New Roman" w:hAnsi="Arial Nova Light" w:cs="Times New Roman"/>
-          <w:color w:val="000000" w:themeColor="text1"/>
-          <w:sz w:val="24"/>
-          <w:szCs w:val="24"/>
-        </w:rPr>
-        <w:t xml:space="preserve"> </w:t>
-      </w:r>
-    </w:p>
-    <w:p>
-      <w:pPr>
-        <w:pBdr>
-          <w:top w:val="nil"/>
-          <w:left w:val="nil"/>
-          <w:bottom w:val="nil"/>
-          <w:right w:val="nil"/>
-          <w:between w:val="nil"/>
-        </w:pBdr>
-        <w:spacing w:after="80"/>
-        <w:ind w:left="3960" w:firstLine="360"/>
-        <w:contextualSpacing/>
+        <w:jc w:val="center"/>
         <w:rPr>
           <w:rFonts w:ascii="Arial Nova Light" w:eastAsia="Times New Roman" w:hAnsi="Arial Nova Light" w:cs="Times New Roman"/>
           <w:b/>
@@ -992,139 +829,6 @@
           <w:szCs w:val="24"/>
         </w:rPr>
         <w:t>Projects</w:t>
-      </w:r>
-      <w:r>
-        <w:rPr>
-          <w:rFonts w:ascii="Arial Nova Light" w:eastAsia="Times New Roman" w:hAnsi="Arial Nova Light" w:cs="Times New Roman"/>
-          <w:b/>
-          <w:color w:val="000000" w:themeColor="text1"/>
-          <w:sz w:val="24"/>
-          <w:szCs w:val="24"/>
-        </w:rPr>
-        <w:t xml:space="preserve">  </w:t>
-      </w:r>
-    </w:p>
-    <w:p>
-      <w:pPr>
-        <w:pBdr>
-          <w:top w:val="nil"/>
-          <w:left w:val="nil"/>
-          <w:bottom w:val="nil"/>
-          <w:right w:val="nil"/>
-          <w:between w:val="nil"/>
-        </w:pBdr>
-        <w:spacing w:after="80"/>
-        <w:ind w:left="2880"/>
-        <w:contextualSpacing/>
-        <w:rPr>
-          <w:rFonts w:ascii="Arial Nova Light" w:eastAsia="Times New Roman" w:hAnsi="Arial Nova Light" w:cs="Times New Roman"/>
-          <w:b/>
-          <w:color w:val="000000" w:themeColor="text1"/>
-          <w:sz w:val="24"/>
-          <w:szCs w:val="24"/>
-        </w:rPr>
-      </w:pPr>
-      <w:r>
-        <w:rPr>
-          <w:noProof/>
-        </w:rPr>
-        <w:drawing>
-          <wp:anchor distT="0" distB="0" distL="114300" distR="114300" simplePos="0" relativeHeight="251658240" behindDoc="1" locked="0" layoutInCell="1" allowOverlap="1" wp14:anchorId="55A3538B" wp14:editId="00CA188E">
-            <wp:simplePos x="0" y="0"/>
-            <wp:positionH relativeFrom="column">
-              <wp:posOffset>1571625</wp:posOffset>
-            </wp:positionH>
-            <wp:positionV relativeFrom="paragraph">
-              <wp:posOffset>6350</wp:posOffset>
-            </wp:positionV>
-            <wp:extent cx="180975" cy="180975"/>
-            <wp:effectExtent l="0" t="0" r="9525" b="9525"/>
-            <wp:wrapNone/>
-            <wp:docPr id="3" name="Picture 3"/>
-            <wp:cNvGraphicFramePr>
-              <a:graphicFrameLocks xmlns:a="http://schemas.openxmlformats.org/drawingml/2006/main" noChangeAspect="1"/>
-            </wp:cNvGraphicFramePr>
-            <a:graphic xmlns:a="http://schemas.openxmlformats.org/drawingml/2006/main">
-              <a:graphicData uri="http://schemas.openxmlformats.org/drawingml/2006/picture">
-                <pic:pic xmlns:pic="http://schemas.openxmlformats.org/drawingml/2006/picture">
-                  <pic:nvPicPr>
-                    <pic:cNvPr id="3" name="Picture 3"/>
-                    <pic:cNvPicPr/>
-                  </pic:nvPicPr>
-                  <pic:blipFill>
-                    <a:blip r:embed="rId8">
-                      <a:extLst>
-                        <a:ext uri="{28A0092B-C50C-407E-A947-70E740481C1C}">
-                          <a14:useLocalDpi xmlns:a14="http://schemas.microsoft.com/office/drawing/2010/main" val="0"/>
-                        </a:ext>
-                      </a:extLst>
-                    </a:blip>
-                    <a:stretch>
-                      <a:fillRect/>
-                    </a:stretch>
-                  </pic:blipFill>
-                  <pic:spPr>
-                    <a:xfrm>
-                      <a:off x="0" y="0"/>
-                      <a:ext cx="180975" cy="180975"/>
-                    </a:xfrm>
-                    <a:prstGeom prst="rect">
-                      <a:avLst/>
-                    </a:prstGeom>
-                  </pic:spPr>
-                </pic:pic>
-              </a:graphicData>
-            </a:graphic>
-            <wp14:sizeRelH relativeFrom="margin">
-              <wp14:pctWidth>0</wp14:pctWidth>
-            </wp14:sizeRelH>
-            <wp14:sizeRelV relativeFrom="margin">
-              <wp14:pctHeight>0</wp14:pctHeight>
-            </wp14:sizeRelV>
-          </wp:anchor>
-        </w:drawing>
-      </w:r>
-      <w:hyperlink r:id="rId9" w:history="1">
-        <w:r>
-          <w:rPr>
-            <w:rStyle w:val="Hyperlink"/>
-            <w:rFonts w:ascii="Arial Nova Light" w:eastAsia="Times New Roman" w:hAnsi="Arial Nova Light" w:cs="Times New Roman"/>
-            <w:bCs/>
-            <w:sz w:val="24"/>
-            <w:szCs w:val="24"/>
-          </w:rPr>
-          <w:t>https://github.com/AndrewstheBuilder</w:t>
-        </w:r>
-      </w:hyperlink>
-      <w:r>
-        <w:rPr>
-          <w:rFonts w:ascii="Arial Nova Light" w:eastAsia="Times New Roman" w:hAnsi="Arial Nova Light" w:cs="Times New Roman"/>
-          <w:bCs/>
-          <w:color w:val="000000" w:themeColor="text1"/>
-          <w:sz w:val="24"/>
-          <w:szCs w:val="24"/>
-        </w:rPr>
-        <w:t xml:space="preserve"> </w:t>
-      </w:r>
-      <w:r>
-        <w:rPr>
-          <w:rFonts w:ascii="Arial Nova Light" w:eastAsia="Times New Roman" w:hAnsi="Arial Nova Light" w:cs="Times New Roman"/>
-          <w:b/>
-          <w:color w:val="000000" w:themeColor="text1"/>
-          <w:sz w:val="24"/>
-          <w:szCs w:val="24"/>
-        </w:rPr>
-        <w:t xml:space="preserve">                                                                                                                                                                                                            </w:t>
-      </w:r>
-      <w:r>
-        <w:rPr>
-          <w:rFonts w:ascii="Arial Nova Light" w:eastAsia="Times New Roman" w:hAnsi="Arial Nova Light" w:cs="Times New Roman"/>
-          <w:bCs/>
-          <w:color w:val="000000" w:themeColor="text1"/>
-          <w:sz w:val="24"/>
-          <w:szCs w:val="24"/>
-        </w:rPr>
-        <w:t xml:space="preserve"> </w:t>
       </w:r>
     </w:p>
     <w:p>
@@ -1381,15 +1085,14 @@
           <w:between w:val="nil"/>
         </w:pBdr>
         <w:spacing w:after="80"/>
-        <w:ind w:left="4680"/>
         <w:contextualSpacing/>
+        <w:jc w:val="center"/>
         <w:rPr>
           <w:rFonts w:ascii="Arial Nova Light" w:eastAsia="Times New Roman" w:hAnsi="Arial Nova Light" w:cs="Times New Roman"/>
           <w:b/>
           <w:color w:val="000000" w:themeColor="text1"/>
           <w:sz w:val="24"/>
           <w:szCs w:val="24"/>
-          <w:u w:val="single"/>
         </w:rPr>
       </w:pPr>
     </w:p>
@@ -1403,8 +1106,8 @@
           <w:between w:val="nil"/>
         </w:pBdr>
         <w:spacing w:after="80"/>
-        <w:ind w:left="3600" w:firstLine="720"/>
         <w:contextualSpacing/>
+        <w:jc w:val="center"/>
         <w:rPr>
           <w:rFonts w:ascii="Arial Nova Light" w:eastAsia="Times New Roman" w:hAnsi="Arial Nova Light" w:cs="Times New Roman"/>
           <w:b/>
@@ -1448,6 +1151,7 @@
             <w:pPr>
               <w:spacing w:after="80"/>
               <w:contextualSpacing/>
+              <w:jc w:val="center"/>
               <w:rPr>
                 <w:rFonts w:ascii="Arial Nova Light" w:eastAsia="Times New Roman" w:hAnsi="Arial Nova Light" w:cs="Times New Roman"/>
                 <w:i/>
@@ -1478,6 +1182,7 @@
             <w:pPr>
               <w:spacing w:after="80"/>
               <w:contextualSpacing/>
+              <w:jc w:val="center"/>
               <w:rPr>
                 <w:rFonts w:ascii="Arial Nova Light" w:eastAsia="Times New Roman" w:hAnsi="Arial Nova Light" w:cs="Times New Roman"/>
                 <w:i/>
@@ -1508,6 +1213,7 @@
             <w:pPr>
               <w:spacing w:after="80"/>
               <w:contextualSpacing/>
+              <w:jc w:val="center"/>
               <w:rPr>
                 <w:rFonts w:ascii="Arial Nova Light" w:eastAsia="Times New Roman" w:hAnsi="Arial Nova Light" w:cs="Times New Roman"/>
                 <w:i/>
@@ -1541,12 +1247,8 @@
           </w:tcPr>
           <w:p>
             <w:pPr>
-              <w:pStyle w:val="ListParagraph"/>
-              <w:numPr>
-                <w:ilvl w:val="0"/>
-                <w:numId w:val="4"/>
-              </w:numPr>
               <w:spacing w:after="80"/>
+              <w:ind w:left="360"/>
               <w:rPr>
                 <w:rFonts w:ascii="Arial Nova Light" w:eastAsia="Times New Roman" w:hAnsi="Arial Nova Light" w:cs="Times New Roman"/>
                 <w:color w:val="000000" w:themeColor="text1"/>
@@ -1607,12 +1309,8 @@
           </w:tcPr>
           <w:p>
             <w:pPr>
-              <w:pStyle w:val="ListParagraph"/>
-              <w:numPr>
-                <w:ilvl w:val="0"/>
-                <w:numId w:val="4"/>
-              </w:numPr>
               <w:spacing w:after="80"/>
+              <w:ind w:left="360"/>
               <w:rPr>
                 <w:rFonts w:ascii="Arial Nova Light" w:eastAsia="Times New Roman" w:hAnsi="Arial Nova Light" w:cs="Times New Roman"/>
                 <w:color w:val="000000" w:themeColor="text1"/>
@@ -1646,12 +1344,8 @@
           </w:tcPr>
           <w:p>
             <w:pPr>
-              <w:pStyle w:val="ListParagraph"/>
-              <w:numPr>
-                <w:ilvl w:val="0"/>
-                <w:numId w:val="4"/>
-              </w:numPr>
               <w:spacing w:after="80"/>
+              <w:ind w:left="360"/>
               <w:rPr>
                 <w:rFonts w:ascii="Arial Nova Light" w:eastAsia="Times New Roman" w:hAnsi="Arial Nova Light" w:cs="Times New Roman"/>
                 <w:color w:val="000000" w:themeColor="text1"/>
@@ -1708,12 +1402,8 @@
           </w:tcPr>
           <w:p>
             <w:pPr>
-              <w:pStyle w:val="ListParagraph"/>
-              <w:numPr>
-                <w:ilvl w:val="0"/>
-                <w:numId w:val="4"/>
-              </w:numPr>
               <w:spacing w:after="80"/>
+              <w:ind w:left="360"/>
               <w:rPr>
                 <w:rFonts w:ascii="Arial Nova Light" w:eastAsia="Times New Roman" w:hAnsi="Arial Nova Light" w:cs="Times New Roman"/>
                 <w:color w:val="000000" w:themeColor="text1"/>
@@ -1765,12 +1455,8 @@
           </w:tcPr>
           <w:p>
             <w:pPr>
-              <w:pStyle w:val="ListParagraph"/>
-              <w:numPr>
-                <w:ilvl w:val="0"/>
-                <w:numId w:val="4"/>
-              </w:numPr>
               <w:spacing w:after="80"/>
+              <w:ind w:left="360"/>
               <w:rPr>
                 <w:rFonts w:ascii="Arial Nova Light" w:eastAsia="Times New Roman" w:hAnsi="Arial Nova Light" w:cs="Times New Roman"/>
                 <w:color w:val="000000" w:themeColor="text1"/>
@@ -1814,11 +1500,7 @@
           </w:tcPr>
           <w:p>
             <w:pPr>
-              <w:pStyle w:val="ListParagraph"/>
-              <w:numPr>
-                <w:ilvl w:val="0"/>
-                <w:numId w:val="4"/>
-              </w:numPr>
+              <w:ind w:left="360"/>
             </w:pPr>
             <w:r>
               <w:rPr>
@@ -1846,12 +1528,8 @@
           </w:tcPr>
           <w:p>
             <w:pPr>
-              <w:pStyle w:val="ListParagraph"/>
-              <w:numPr>
-                <w:ilvl w:val="0"/>
-                <w:numId w:val="4"/>
-              </w:numPr>
               <w:spacing w:after="80"/>
+              <w:ind w:left="360"/>
               <w:rPr>
                 <w:rFonts w:ascii="Arial Nova Light" w:eastAsia="Times New Roman" w:hAnsi="Arial Nova Light" w:cs="Times New Roman"/>
                 <w:color w:val="000000" w:themeColor="text1"/>
@@ -1885,12 +1563,8 @@
           </w:tcPr>
           <w:p>
             <w:pPr>
-              <w:pStyle w:val="ListParagraph"/>
-              <w:numPr>
-                <w:ilvl w:val="0"/>
-                <w:numId w:val="4"/>
-              </w:numPr>
               <w:spacing w:after="80"/>
+              <w:ind w:left="360"/>
               <w:rPr>
                 <w:rFonts w:ascii="Arial Nova Light" w:eastAsia="Times New Roman" w:hAnsi="Arial Nova Light" w:cs="Times New Roman"/>
                 <w:color w:val="000000" w:themeColor="text1"/>
@@ -1939,8 +1613,8 @@
           <w:between w:val="nil"/>
         </w:pBdr>
         <w:spacing w:after="80"/>
-        <w:ind w:left="360" w:hanging="360"/>
         <w:contextualSpacing/>
+        <w:jc w:val="center"/>
         <w:rPr>
           <w:rFonts w:ascii="Arial Nova Light" w:eastAsia="Times New Roman" w:hAnsi="Arial Nova Light" w:cs="Times New Roman"/>
           <w:b/>
@@ -1960,8 +1634,8 @@
           <w:between w:val="nil"/>
         </w:pBdr>
         <w:spacing w:after="80"/>
-        <w:ind w:left="2880" w:firstLine="720"/>
         <w:contextualSpacing/>
+        <w:jc w:val="center"/>
         <w:rPr>
           <w:rFonts w:ascii="Arial Nova Light" w:eastAsia="Times New Roman" w:hAnsi="Arial Nova Light" w:cs="Times New Roman"/>
           <w:b/>
@@ -2116,6 +1790,28 @@
     </w:p>
     <w:p>
       <w:pPr>
+        <w:pStyle w:val="Heading1"/>
+        <w:contextualSpacing/>
+        <w:jc w:val="center"/>
+        <w:rPr>
+          <w:rFonts w:ascii="Arial Nova Light" w:eastAsia="Times New Roman" w:hAnsi="Arial Nova Light" w:cs="Times New Roman"/>
+          <w:color w:val="000000" w:themeColor="text1"/>
+          <w:sz w:val="24"/>
+          <w:szCs w:val="24"/>
+        </w:rPr>
+      </w:pPr>
+      <w:r>
+        <w:rPr>
+          <w:rFonts w:ascii="Arial Nova Light" w:eastAsia="Times New Roman" w:hAnsi="Arial Nova Light" w:cs="Times New Roman"/>
+          <w:color w:val="000000" w:themeColor="text1"/>
+          <w:sz w:val="24"/>
+          <w:szCs w:val="24"/>
+        </w:rPr>
+        <w:t>Education</w:t>
+      </w:r>
+    </w:p>
+    <w:p>
+      <w:pPr>
         <w:pBdr>
           <w:top w:val="nil"/>
           <w:left w:val="nil"/>
@@ -2124,13 +1820,114 @@
           <w:between w:val="nil"/>
         </w:pBdr>
         <w:spacing w:after="80"/>
-        <w:rPr>
-          <w:rFonts w:ascii="Arial Nova Light" w:hAnsi="Arial Nova Light" w:cs="Times New Roman"/>
-          <w:color w:val="000000" w:themeColor="text1"/>
-          <w:sz w:val="24"/>
-          <w:szCs w:val="24"/>
-        </w:rPr>
-      </w:pPr>
+        <w:ind w:left="360" w:hanging="360"/>
+        <w:contextualSpacing/>
+        <w:rPr>
+          <w:rFonts w:ascii="Arial Nova Light" w:eastAsia="Times New Roman" w:hAnsi="Arial Nova Light" w:cs="Times New Roman"/>
+          <w:i/>
+          <w:iCs/>
+          <w:color w:val="000000" w:themeColor="text1"/>
+          <w:sz w:val="24"/>
+          <w:szCs w:val="24"/>
+        </w:rPr>
+      </w:pPr>
+      <w:r>
+        <w:rPr>
+          <w:rFonts w:ascii="Arial Nova Light" w:eastAsia="Times New Roman" w:hAnsi="Arial Nova Light" w:cs="Times New Roman"/>
+          <w:color w:val="000000" w:themeColor="text1"/>
+          <w:sz w:val="24"/>
+          <w:szCs w:val="24"/>
+        </w:rPr>
+        <w:t>University of North Florida</w:t>
+      </w:r>
+      <w:r>
+        <w:rPr>
+          <w:rFonts w:ascii="Arial Nova Light" w:eastAsia="Times New Roman" w:hAnsi="Arial Nova Light" w:cs="Times New Roman"/>
+          <w:color w:val="000000" w:themeColor="text1"/>
+          <w:sz w:val="24"/>
+          <w:szCs w:val="24"/>
+        </w:rPr>
+        <w:t xml:space="preserve"> </w:t>
+      </w:r>
+      <w:r>
+        <w:rPr>
+          <w:rFonts w:ascii="Arial Nova Light" w:eastAsia="Times New Roman" w:hAnsi="Arial Nova Light" w:cs="Times New Roman"/>
+          <w:color w:val="000000" w:themeColor="text1"/>
+          <w:sz w:val="24"/>
+          <w:szCs w:val="24"/>
+        </w:rPr>
+        <w:t>(GPA 3.96)</w:t>
+      </w:r>
+      <w:r>
+        <w:rPr>
+          <w:rFonts w:ascii="Arial Nova Light" w:eastAsia="Times New Roman" w:hAnsi="Arial Nova Light" w:cs="Times New Roman"/>
+          <w:color w:val="000000" w:themeColor="text1"/>
+          <w:sz w:val="24"/>
+          <w:szCs w:val="24"/>
+        </w:rPr>
+        <w:tab/>
+      </w:r>
+      <w:r>
+        <w:rPr>
+          <w:rFonts w:ascii="Arial Nova Light" w:eastAsia="Times New Roman" w:hAnsi="Arial Nova Light" w:cs="Times New Roman"/>
+          <w:i/>
+          <w:iCs/>
+          <w:color w:val="000000" w:themeColor="text1"/>
+          <w:sz w:val="24"/>
+          <w:szCs w:val="24"/>
+        </w:rPr>
+        <w:tab/>
+      </w:r>
+      <w:r>
+        <w:rPr>
+          <w:rFonts w:ascii="Arial Nova Light" w:eastAsia="Times New Roman" w:hAnsi="Arial Nova Light" w:cs="Times New Roman"/>
+          <w:i/>
+          <w:iCs/>
+          <w:color w:val="000000" w:themeColor="text1"/>
+          <w:sz w:val="24"/>
+          <w:szCs w:val="24"/>
+        </w:rPr>
+        <w:tab/>
+      </w:r>
+      <w:r>
+        <w:rPr>
+          <w:rFonts w:ascii="Arial Nova Light" w:eastAsia="Times New Roman" w:hAnsi="Arial Nova Light" w:cs="Times New Roman"/>
+          <w:i/>
+          <w:iCs/>
+          <w:color w:val="000000" w:themeColor="text1"/>
+          <w:sz w:val="24"/>
+          <w:szCs w:val="24"/>
+        </w:rPr>
+        <w:tab/>
+        <w:t>August 2018 – May 2022</w:t>
+      </w:r>
+    </w:p>
+    <w:p>
+      <w:pPr>
+        <w:pBdr>
+          <w:top w:val="nil"/>
+          <w:left w:val="nil"/>
+          <w:bottom w:val="nil"/>
+          <w:right w:val="nil"/>
+          <w:between w:val="nil"/>
+        </w:pBdr>
+        <w:spacing w:after="80"/>
+        <w:rPr>
+          <w:rFonts w:ascii="Arial Nova Light" w:hAnsi="Arial Nova Light" w:cs="Times New Roman"/>
+          <w:color w:val="000000" w:themeColor="text1"/>
+          <w:sz w:val="24"/>
+          <w:szCs w:val="24"/>
+        </w:rPr>
+      </w:pPr>
+      <w:r>
+        <w:rPr>
+          <w:rFonts w:ascii="Arial Nova Light" w:eastAsia="Times New Roman" w:hAnsi="Arial Nova Light" w:cs="Times New Roman"/>
+          <w:color w:val="000000" w:themeColor="text1"/>
+          <w:sz w:val="24"/>
+          <w:szCs w:val="24"/>
+        </w:rPr>
+        <w:t>Bachelor’s Degree in Computer Science</w:t>
+      </w:r>
     </w:p>
     <w:sectPr>
       <w:footerReference w:type="default" r:id="rId12"/>

</xml_diff>